<commit_message>
updated test cases and test plan
</commit_message>
<xml_diff>
--- a/Test_Plan/Capstone_Test_Plan.docx
+++ b/Test_Plan/Capstone_Test_Plan.docx
@@ -2760,6 +2760,26 @@
     </w:p>
     <w:p>
       <w:pPr>
+        <w:pStyle w:val="NoSpacing"/>
+        <w:rPr>
+          <w:rFonts w:cs="Segoe UI"/>
+          <w:color w:val="172B4D"/>
+          <w:spacing w:val="-1"/>
+          <w:shd w:val="clear" w:color="auto" w:fill="FFFFFF"/>
+        </w:rPr>
+      </w:pPr>
+      <w:r>
+        <w:rPr>
+          <w:rFonts w:cs="Segoe UI"/>
+          <w:color w:val="172B4D"/>
+          <w:spacing w:val="-1"/>
+          <w:shd w:val="clear" w:color="auto" w:fill="FFFFFF"/>
+        </w:rPr>
+        <w:t>Bug Magnet will be used to input data.</w:t>
+      </w:r>
+    </w:p>
+    <w:p>
+      <w:pPr>
         <w:rPr>
           <w:b/>
         </w:rPr>
@@ -3417,7 +3437,7 @@
                 <w:rFonts w:eastAsia="Times New Roman" w:cs="Times New Roman"/>
                 <w:color w:val="000000"/>
               </w:rPr>
-              <w:t>1</w:t>
+              <w:t>0</w:t>
             </w:r>
           </w:p>
         </w:tc>
@@ -3578,7 +3598,6 @@
                 <w:b/>
                 <w:color w:val="000000"/>
               </w:rPr>
-              <w:lastRenderedPageBreak/>
               <w:t>Total</w:t>
             </w:r>
           </w:p>
@@ -10470,6 +10489,15 @@
 </file>
 
 <file path=customXml/item1.xml><?xml version="1.0" encoding="utf-8"?>
+<?mso-contentType ?>
+<FormTemplates xmlns="http://schemas.microsoft.com/sharepoint/v3/contenttype/forms">
+  <Display>DocumentLibraryForm</Display>
+  <Edit>DocumentLibraryForm</Edit>
+  <New>DocumentLibraryForm</New>
+</FormTemplates>
+</file>
+
+<file path=customXml/item2.xml><?xml version="1.0" encoding="utf-8"?>
 <ct:contentTypeSchema xmlns:ct="http://schemas.microsoft.com/office/2006/metadata/contentType" xmlns:ma="http://schemas.microsoft.com/office/2006/metadata/properties/metaAttributes" ct:_="" ma:_="" ma:contentTypeName="New Word Document (RUP)" ma:contentTypeID="0x0101005AAAECE99110474A9146CF8AE9B61726001DE805D8C1ACDB4DBA6C05CE976282D2" ma:contentTypeVersion="0" ma:contentTypeDescription="Launch Word Document (RUP) template" ma:contentTypeScope="" ma:versionID="2dda0e57c7c265342428c24643d0fbde">
   <xsd:schema xmlns:xsd="http://www.w3.org/2001/XMLSchema" xmlns:xs="http://www.w3.org/2001/XMLSchema" xmlns:p="http://schemas.microsoft.com/office/2006/metadata/properties" xmlns:ns2="FBFD171D-1364-44AE-8331-92A4F45E6E03" targetNamespace="http://schemas.microsoft.com/office/2006/metadata/properties" ma:root="true" ma:fieldsID="994f622952de5f90c54c081ab5490b88" ns2:_="">
     <xsd:import namespace="FBFD171D-1364-44AE-8331-92A4F45E6E03"/>
@@ -10612,15 +10640,6 @@
 </ct:contentTypeSchema>
 </file>
 
-<file path=customXml/item2.xml><?xml version="1.0" encoding="utf-8"?>
-<?mso-contentType ?>
-<FormTemplates xmlns="http://schemas.microsoft.com/sharepoint/v3/contenttype/forms">
-  <Display>DocumentLibraryForm</Display>
-  <Edit>DocumentLibraryForm</Edit>
-  <New>DocumentLibraryForm</New>
-</FormTemplates>
-</file>
-
 <file path=customXml/item3.xml><?xml version="1.0" encoding="utf-8"?>
 <p:properties xmlns:p="http://schemas.microsoft.com/office/2006/metadata/properties" xmlns:xsi="http://www.w3.org/2001/XMLSchema-instance" xmlns:pc="http://schemas.microsoft.com/office/infopath/2007/PartnerControls">
   <documentManagement>
@@ -10635,6 +10654,14 @@
 </file>
 
 <file path=customXml/itemProps1.xml><?xml version="1.0" encoding="utf-8"?>
+<ds:datastoreItem xmlns:ds="http://schemas.openxmlformats.org/officeDocument/2006/customXml" ds:itemID="{C4AD0EFB-702D-41B8-AAEF-5D3247EB8685}">
+  <ds:schemaRefs>
+    <ds:schemaRef ds:uri="http://schemas.microsoft.com/sharepoint/v3/contenttype/forms"/>
+  </ds:schemaRefs>
+</ds:datastoreItem>
+</file>
+
+<file path=customXml/itemProps2.xml><?xml version="1.0" encoding="utf-8"?>
 <ds:datastoreItem xmlns:ds="http://schemas.openxmlformats.org/officeDocument/2006/customXml" ds:itemID="{CBD5B255-0CD4-4E06-8114-9BACCD766324}">
   <ds:schemaRefs>
     <ds:schemaRef ds:uri="http://schemas.microsoft.com/office/2006/metadata/contentType"/>
@@ -10652,14 +10679,6 @@
 </ds:datastoreItem>
 </file>
 
-<file path=customXml/itemProps2.xml><?xml version="1.0" encoding="utf-8"?>
-<ds:datastoreItem xmlns:ds="http://schemas.openxmlformats.org/officeDocument/2006/customXml" ds:itemID="{C4AD0EFB-702D-41B8-AAEF-5D3247EB8685}">
-  <ds:schemaRefs>
-    <ds:schemaRef ds:uri="http://schemas.microsoft.com/sharepoint/v3/contenttype/forms"/>
-  </ds:schemaRefs>
-</ds:datastoreItem>
-</file>
-
 <file path=customXml/itemProps3.xml><?xml version="1.0" encoding="utf-8"?>
 <ds:datastoreItem xmlns:ds="http://schemas.openxmlformats.org/officeDocument/2006/customXml" ds:itemID="{F7F00EC4-96E5-46C2-883F-1E6E9E38E9FE}">
   <ds:schemaRefs>
@@ -10671,7 +10690,7 @@
 </file>
 
 <file path=customXml/itemProps4.xml><?xml version="1.0" encoding="utf-8"?>
-<ds:datastoreItem xmlns:ds="http://schemas.openxmlformats.org/officeDocument/2006/customXml" ds:itemID="{5148020A-FEA0-4B02-92CD-9F146C1596AC}">
+<ds:datastoreItem xmlns:ds="http://schemas.openxmlformats.org/officeDocument/2006/customXml" ds:itemID="{22FAEDC0-F3D0-42AA-9C8C-A4161322BD0D}">
   <ds:schemaRefs>
     <ds:schemaRef ds:uri="http://schemas.openxmlformats.org/officeDocument/2006/bibliography"/>
   </ds:schemaRefs>

</xml_diff>